<commit_message>
Task2 finished. Creted Task3 file
</commit_message>
<xml_diff>
--- a/Task2.docx
+++ b/Task2.docx
@@ -23,23 +23,27 @@
             <w:pPr>
               <w:jc w:val="center"/>
             </w:pPr>
+            <w:proofErr w:type="spellStart"/>
             <w:r>
               <w:t>Micro-frontends</w:t>
             </w:r>
-          </w:p>
-        </w:tc>
-        <w:tc>
-          <w:tcPr>
-            <w:tcW w:w="2831" w:type="dxa"/>
-            <w:vAlign w:val="center"/>
-          </w:tcPr>
-          <w:p>
-            <w:pPr>
-              <w:jc w:val="center"/>
-            </w:pPr>
+            <w:proofErr w:type="spellEnd"/>
+          </w:p>
+        </w:tc>
+        <w:tc>
+          <w:tcPr>
+            <w:tcW w:w="2831" w:type="dxa"/>
+            <w:vAlign w:val="center"/>
+          </w:tcPr>
+          <w:p>
+            <w:pPr>
+              <w:jc w:val="center"/>
+            </w:pPr>
+            <w:proofErr w:type="spellStart"/>
             <w:r>
               <w:t>Views</w:t>
             </w:r>
+            <w:proofErr w:type="spellEnd"/>
           </w:p>
         </w:tc>
         <w:tc>
@@ -52,12 +56,20 @@
               <w:jc w:val="center"/>
             </w:pPr>
             <w:r>
-              <w:t>FE services</w:t>
+              <w:t xml:space="preserve">FE </w:t>
             </w:r>
+            <w:proofErr w:type="spellStart"/>
+            <w:r>
+              <w:t>services</w:t>
+            </w:r>
+            <w:proofErr w:type="spellEnd"/>
           </w:p>
         </w:tc>
       </w:tr>
       <w:tr>
+        <w:trPr>
+          <w:trHeight w:val="854"/>
+        </w:trPr>
         <w:tc>
           <w:tcPr>
             <w:tcW w:w="2831" w:type="dxa"/>
@@ -68,9 +80,11 @@
             <w:pPr>
               <w:jc w:val="center"/>
             </w:pPr>
+            <w:proofErr w:type="spellStart"/>
             <w:r>
               <w:t>news</w:t>
             </w:r>
+            <w:proofErr w:type="spellEnd"/>
           </w:p>
         </w:tc>
         <w:tc>
@@ -83,6 +97,46 @@
             <w:pPr>
               <w:jc w:val="center"/>
             </w:pPr>
+            <w:r>
+              <w:rPr>
+                <w:noProof/>
+              </w:rPr>
+              <w:drawing>
+                <wp:inline distT="0" distB="0" distL="0" distR="0" wp14:anchorId="55D4E4CE" wp14:editId="4C1FA714">
+                  <wp:extent cx="1414212" cy="3011263"/>
+                  <wp:effectExtent l="0" t="0" r="0" b="0"/>
+                  <wp:docPr id="2060038264" name="Picture 1"/>
+                  <wp:cNvGraphicFramePr>
+                    <a:graphicFrameLocks xmlns:a="http://schemas.openxmlformats.org/drawingml/2006/main" noChangeAspect="1"/>
+                  </wp:cNvGraphicFramePr>
+                  <a:graphic xmlns:a="http://schemas.openxmlformats.org/drawingml/2006/main">
+                    <a:graphicData uri="http://schemas.openxmlformats.org/drawingml/2006/picture">
+                      <pic:pic xmlns:pic="http://schemas.openxmlformats.org/drawingml/2006/picture">
+                        <pic:nvPicPr>
+                          <pic:cNvPr id="2060038264" name=""/>
+                          <pic:cNvPicPr/>
+                        </pic:nvPicPr>
+                        <pic:blipFill>
+                          <a:blip r:embed="rId4"/>
+                          <a:stretch>
+                            <a:fillRect/>
+                          </a:stretch>
+                        </pic:blipFill>
+                        <pic:spPr>
+                          <a:xfrm>
+                            <a:off x="0" y="0"/>
+                            <a:ext cx="1435106" cy="3055752"/>
+                          </a:xfrm>
+                          <a:prstGeom prst="rect">
+                            <a:avLst/>
+                          </a:prstGeom>
+                        </pic:spPr>
+                      </pic:pic>
+                    </a:graphicData>
+                  </a:graphic>
+                </wp:inline>
+              </w:drawing>
+            </w:r>
           </w:p>
         </w:tc>
         <w:tc>
@@ -106,6 +160,9 @@
         </w:tc>
       </w:tr>
       <w:tr>
+        <w:trPr>
+          <w:trHeight w:val="838"/>
+        </w:trPr>
         <w:tc>
           <w:tcPr>
             <w:tcW w:w="2831" w:type="dxa"/>
@@ -157,6 +214,63 @@
         </w:tc>
       </w:tr>
       <w:tr>
+        <w:trPr>
+          <w:trHeight w:val="977"/>
+        </w:trPr>
+        <w:tc>
+          <w:tcPr>
+            <w:tcW w:w="2831" w:type="dxa"/>
+            <w:vMerge/>
+            <w:vAlign w:val="center"/>
+          </w:tcPr>
+          <w:p>
+            <w:pPr>
+              <w:jc w:val="center"/>
+              <w:rPr>
+                <w:lang w:val="en-US"/>
+              </w:rPr>
+            </w:pPr>
+          </w:p>
+        </w:tc>
+        <w:tc>
+          <w:tcPr>
+            <w:tcW w:w="2831" w:type="dxa"/>
+            <w:vMerge/>
+            <w:vAlign w:val="center"/>
+          </w:tcPr>
+          <w:p>
+            <w:pPr>
+              <w:jc w:val="center"/>
+              <w:rPr>
+                <w:lang w:val="en-US"/>
+              </w:rPr>
+            </w:pPr>
+          </w:p>
+        </w:tc>
+        <w:tc>
+          <w:tcPr>
+            <w:tcW w:w="2832" w:type="dxa"/>
+            <w:vAlign w:val="center"/>
+          </w:tcPr>
+          <w:p>
+            <w:pPr>
+              <w:rPr>
+                <w:lang w:val="en-US"/>
+              </w:rPr>
+            </w:pPr>
+            <w:r>
+              <w:rPr>
+                <w:lang w:val="en-US"/>
+              </w:rPr>
+              <w:t>Update news</w:t>
+            </w:r>
+          </w:p>
+        </w:tc>
+      </w:tr>
+      <w:tr>
+        <w:trPr>
+          <w:trHeight w:val="990"/>
+        </w:trPr>
         <w:tc>
           <w:tcPr>
             <w:tcW w:w="2831" w:type="dxa"/>
@@ -259,6 +373,9 @@
         </w:tc>
       </w:tr>
       <w:tr>
+        <w:trPr>
+          <w:trHeight w:val="1049"/>
+        </w:trPr>
         <w:tc>
           <w:tcPr>
             <w:tcW w:w="2831" w:type="dxa"/>
@@ -293,6 +410,47 @@
                 <w:lang w:val="en-US"/>
               </w:rPr>
             </w:pPr>
+            <w:r>
+              <w:rPr>
+                <w:noProof/>
+                <w:lang w:val="en-US"/>
+              </w:rPr>
+              <w:drawing>
+                <wp:inline distT="0" distB="0" distL="0" distR="0" wp14:anchorId="3F848932" wp14:editId="3B96B775">
+                  <wp:extent cx="1374405" cy="2897796"/>
+                  <wp:effectExtent l="0" t="0" r="0" b="0"/>
+                  <wp:docPr id="647401611" name="Picture 1"/>
+                  <wp:cNvGraphicFramePr>
+                    <a:graphicFrameLocks xmlns:a="http://schemas.openxmlformats.org/drawingml/2006/main" noChangeAspect="1"/>
+                  </wp:cNvGraphicFramePr>
+                  <a:graphic xmlns:a="http://schemas.openxmlformats.org/drawingml/2006/main">
+                    <a:graphicData uri="http://schemas.openxmlformats.org/drawingml/2006/picture">
+                      <pic:pic xmlns:pic="http://schemas.openxmlformats.org/drawingml/2006/picture">
+                        <pic:nvPicPr>
+                          <pic:cNvPr id="647401611" name=""/>
+                          <pic:cNvPicPr/>
+                        </pic:nvPicPr>
+                        <pic:blipFill>
+                          <a:blip r:embed="rId5"/>
+                          <a:stretch>
+                            <a:fillRect/>
+                          </a:stretch>
+                        </pic:blipFill>
+                        <pic:spPr>
+                          <a:xfrm>
+                            <a:off x="0" y="0"/>
+                            <a:ext cx="1409415" cy="2971611"/>
+                          </a:xfrm>
+                          <a:prstGeom prst="rect">
+                            <a:avLst/>
+                          </a:prstGeom>
+                        </pic:spPr>
+                      </pic:pic>
+                    </a:graphicData>
+                  </a:graphic>
+                </wp:inline>
+              </w:drawing>
+            </w:r>
           </w:p>
         </w:tc>
         <w:tc>
@@ -316,6 +474,64 @@
         </w:tc>
       </w:tr>
       <w:tr>
+        <w:trPr>
+          <w:trHeight w:val="1124"/>
+        </w:trPr>
+        <w:tc>
+          <w:tcPr>
+            <w:tcW w:w="2831" w:type="dxa"/>
+            <w:vMerge/>
+            <w:vAlign w:val="center"/>
+          </w:tcPr>
+          <w:p>
+            <w:pPr>
+              <w:jc w:val="center"/>
+              <w:rPr>
+                <w:lang w:val="en-US"/>
+              </w:rPr>
+            </w:pPr>
+          </w:p>
+        </w:tc>
+        <w:tc>
+          <w:tcPr>
+            <w:tcW w:w="2831" w:type="dxa"/>
+            <w:vMerge/>
+            <w:vAlign w:val="center"/>
+          </w:tcPr>
+          <w:p>
+            <w:pPr>
+              <w:jc w:val="center"/>
+              <w:rPr>
+                <w:noProof/>
+                <w:lang w:val="en-US"/>
+              </w:rPr>
+            </w:pPr>
+          </w:p>
+        </w:tc>
+        <w:tc>
+          <w:tcPr>
+            <w:tcW w:w="2832" w:type="dxa"/>
+            <w:vAlign w:val="center"/>
+          </w:tcPr>
+          <w:p>
+            <w:pPr>
+              <w:rPr>
+                <w:lang w:val="en-US"/>
+              </w:rPr>
+            </w:pPr>
+            <w:r>
+              <w:rPr>
+                <w:lang w:val="en-US"/>
+              </w:rPr>
+              <w:t>Update feedback</w:t>
+            </w:r>
+          </w:p>
+        </w:tc>
+      </w:tr>
+      <w:tr>
+        <w:trPr>
+          <w:trHeight w:val="1137"/>
+        </w:trPr>
         <w:tc>
           <w:tcPr>
             <w:tcW w:w="2831" w:type="dxa"/>
@@ -418,6 +634,9 @@
         </w:tc>
       </w:tr>
       <w:tr>
+        <w:trPr>
+          <w:trHeight w:val="1023"/>
+        </w:trPr>
         <w:tc>
           <w:tcPr>
             <w:tcW w:w="2831" w:type="dxa"/>
@@ -446,6 +665,47 @@
                 <w:lang w:val="en-US"/>
               </w:rPr>
             </w:pPr>
+            <w:r>
+              <w:rPr>
+                <w:noProof/>
+                <w:lang w:val="en-US"/>
+              </w:rPr>
+              <w:drawing>
+                <wp:inline distT="0" distB="0" distL="0" distR="0" wp14:anchorId="47C83988" wp14:editId="2A1BC431">
+                  <wp:extent cx="1301999" cy="2600478"/>
+                  <wp:effectExtent l="0" t="0" r="0" b="0"/>
+                  <wp:docPr id="473300963" name="Picture 1"/>
+                  <wp:cNvGraphicFramePr>
+                    <a:graphicFrameLocks xmlns:a="http://schemas.openxmlformats.org/drawingml/2006/main" noChangeAspect="1"/>
+                  </wp:cNvGraphicFramePr>
+                  <a:graphic xmlns:a="http://schemas.openxmlformats.org/drawingml/2006/main">
+                    <a:graphicData uri="http://schemas.openxmlformats.org/drawingml/2006/picture">
+                      <pic:pic xmlns:pic="http://schemas.openxmlformats.org/drawingml/2006/picture">
+                        <pic:nvPicPr>
+                          <pic:cNvPr id="473300963" name=""/>
+                          <pic:cNvPicPr/>
+                        </pic:nvPicPr>
+                        <pic:blipFill>
+                          <a:blip r:embed="rId6"/>
+                          <a:stretch>
+                            <a:fillRect/>
+                          </a:stretch>
+                        </pic:blipFill>
+                        <pic:spPr>
+                          <a:xfrm>
+                            <a:off x="0" y="0"/>
+                            <a:ext cx="1326264" cy="2648942"/>
+                          </a:xfrm>
+                          <a:prstGeom prst="rect">
+                            <a:avLst/>
+                          </a:prstGeom>
+                        </pic:spPr>
+                      </pic:pic>
+                    </a:graphicData>
+                  </a:graphic>
+                </wp:inline>
+              </w:drawing>
+            </w:r>
           </w:p>
         </w:tc>
         <w:tc>
@@ -469,6 +729,9 @@
         </w:tc>
       </w:tr>
       <w:tr>
+        <w:trPr>
+          <w:trHeight w:val="981"/>
+        </w:trPr>
         <w:tc>
           <w:tcPr>
             <w:tcW w:w="2831" w:type="dxa"/>
@@ -520,6 +783,9 @@
         </w:tc>
       </w:tr>
       <w:tr>
+        <w:trPr>
+          <w:trHeight w:val="941"/>
+        </w:trPr>
         <w:tc>
           <w:tcPr>
             <w:tcW w:w="2831" w:type="dxa"/>

</xml_diff>

<commit_message>
Task3 ready for review
</commit_message>
<xml_diff>
--- a/Task2.docx
+++ b/Task2.docx
@@ -68,7 +68,7 @@
       </w:tr>
       <w:tr>
         <w:trPr>
-          <w:trHeight w:val="854"/>
+          <w:trHeight w:val="1265"/>
         </w:trPr>
         <w:tc>
           <w:tcPr>
@@ -161,7 +161,7 @@
       </w:tr>
       <w:tr>
         <w:trPr>
-          <w:trHeight w:val="838"/>
+          <w:trHeight w:val="1122"/>
         </w:trPr>
         <w:tc>
           <w:tcPr>
@@ -215,7 +215,7 @@
       </w:tr>
       <w:tr>
         <w:trPr>
-          <w:trHeight w:val="977"/>
+          <w:trHeight w:val="1129"/>
         </w:trPr>
         <w:tc>
           <w:tcPr>
@@ -269,7 +269,7 @@
       </w:tr>
       <w:tr>
         <w:trPr>
-          <w:trHeight w:val="990"/>
+          <w:trHeight w:val="537"/>
         </w:trPr>
         <w:tc>
           <w:tcPr>
@@ -316,12 +316,15 @@
               <w:rPr>
                 <w:lang w:val="en-US"/>
               </w:rPr>
-              <w:t>Open new</w:t>
+              <w:t>Select new</w:t>
             </w:r>
           </w:p>
         </w:tc>
       </w:tr>
       <w:tr>
+        <w:trPr>
+          <w:trHeight w:val="514"/>
+        </w:trPr>
         <w:tc>
           <w:tcPr>
             <w:tcW w:w="2831" w:type="dxa"/>
@@ -340,16 +343,56 @@
         <w:tc>
           <w:tcPr>
             <w:tcW w:w="2831" w:type="dxa"/>
-            <w:vMerge/>
-            <w:vAlign w:val="center"/>
-          </w:tcPr>
-          <w:p>
-            <w:pPr>
-              <w:jc w:val="center"/>
-              <w:rPr>
-                <w:lang w:val="en-US"/>
-              </w:rPr>
-            </w:pPr>
+            <w:vAlign w:val="center"/>
+          </w:tcPr>
+          <w:p>
+            <w:pPr>
+              <w:jc w:val="center"/>
+              <w:rPr>
+                <w:lang w:val="en-US"/>
+              </w:rPr>
+            </w:pPr>
+            <w:r>
+              <w:rPr>
+                <w:noProof/>
+                <w:lang w:val="en-US"/>
+              </w:rPr>
+              <w:drawing>
+                <wp:inline distT="0" distB="0" distL="0" distR="0" wp14:anchorId="6E49CA88" wp14:editId="7A08FEB5">
+                  <wp:extent cx="1289253" cy="2748143"/>
+                  <wp:effectExtent l="0" t="0" r="6350" b="0"/>
+                  <wp:docPr id="756122744" name="Picture 1"/>
+                  <wp:cNvGraphicFramePr>
+                    <a:graphicFrameLocks xmlns:a="http://schemas.openxmlformats.org/drawingml/2006/main" noChangeAspect="1"/>
+                  </wp:cNvGraphicFramePr>
+                  <a:graphic xmlns:a="http://schemas.openxmlformats.org/drawingml/2006/main">
+                    <a:graphicData uri="http://schemas.openxmlformats.org/drawingml/2006/picture">
+                      <pic:pic xmlns:pic="http://schemas.openxmlformats.org/drawingml/2006/picture">
+                        <pic:nvPicPr>
+                          <pic:cNvPr id="756122744" name=""/>
+                          <pic:cNvPicPr/>
+                        </pic:nvPicPr>
+                        <pic:blipFill>
+                          <a:blip r:embed="rId5"/>
+                          <a:stretch>
+                            <a:fillRect/>
+                          </a:stretch>
+                        </pic:blipFill>
+                        <pic:spPr>
+                          <a:xfrm>
+                            <a:off x="0" y="0"/>
+                            <a:ext cx="1338106" cy="2852277"/>
+                          </a:xfrm>
+                          <a:prstGeom prst="rect">
+                            <a:avLst/>
+                          </a:prstGeom>
+                        </pic:spPr>
+                      </pic:pic>
+                    </a:graphicData>
+                  </a:graphic>
+                </wp:inline>
+              </w:drawing>
+            </w:r>
           </w:p>
         </w:tc>
         <w:tc>
@@ -367,7 +410,7 @@
               <w:rPr>
                 <w:lang w:val="en-US"/>
               </w:rPr>
-              <w:t>Select new</w:t>
+              <w:t>Get new</w:t>
             </w:r>
           </w:p>
         </w:tc>
@@ -431,7 +474,7 @@
                           <pic:cNvPicPr/>
                         </pic:nvPicPr>
                         <pic:blipFill>
-                          <a:blip r:embed="rId5"/>
+                          <a:blip r:embed="rId6"/>
                           <a:stretch>
                             <a:fillRect/>
                           </a:stretch>
@@ -686,7 +729,7 @@
                           <pic:cNvPicPr/>
                         </pic:nvPicPr>
                         <pic:blipFill>
-                          <a:blip r:embed="rId6"/>
+                          <a:blip r:embed="rId7"/>
                           <a:stretch>
                             <a:fillRect/>
                           </a:stretch>

</xml_diff>